<commit_message>
classification update main script
</commit_message>
<xml_diff>
--- a/statistics/Test Results.docx
+++ b/statistics/Test Results.docx
@@ -941,28 +941,1925 @@
       </w:pPr>
       <w:r>
         <w:rPr/>
-      </w:r>
-    </w:p>
-    <w:p>
-      <w:pPr>
-        <w:pStyle w:val="Normal"/>
-        <w:bidi w:val="0"/>
-        <w:jc w:val="left"/>
-        <w:rPr/>
-      </w:pPr>
-      <w:r>
-        <w:rPr/>
-      </w:r>
-    </w:p>
-    <w:p>
-      <w:pPr>
-        <w:pStyle w:val="Normal"/>
-        <w:bidi w:val="0"/>
-        <w:jc w:val="left"/>
-        <w:rPr/>
-      </w:pPr>
-      <w:r>
-        <w:rPr/>
+        <w:t>SVM</w:t>
+      </w:r>
+    </w:p>
+    <w:p>
+      <w:pPr>
+        <w:pStyle w:val="Normal"/>
+        <w:bidi w:val="0"/>
+        <w:jc w:val="left"/>
+        <w:rPr/>
+      </w:pPr>
+      <w:r>
+        <w:rPr/>
+      </w:r>
+    </w:p>
+    <w:p>
+      <w:pPr>
+        <w:pStyle w:val="Normal"/>
+        <w:bidi w:val="0"/>
+        <w:jc w:val="left"/>
+        <w:rPr/>
+      </w:pPr>
+      <w:r>
+        <w:rPr/>
+        <w:t xml:space="preserve">/home/huunoi/anaconda3/bin/python /home/huunoi/Projects/research/papers/SOM-KNN-IoT_AD/main_script.py </w:t>
+      </w:r>
+    </w:p>
+    <w:p>
+      <w:pPr>
+        <w:pStyle w:val="Normal"/>
+        <w:bidi w:val="0"/>
+        <w:jc w:val="left"/>
+        <w:rPr/>
+      </w:pPr>
+      <w:r>
+        <w:rPr/>
+        <w:t>2022-08-03 18:18:00.722222: I tensorflow/core/util/util.cc:169] oneDNN custom operations are on. You may see slightly different numerical results due to floating-point round-off errors from different computation orders. To turn them off, set the environment variable `TF_ENABLE_ONEDNN_OPTS=0`.</w:t>
+      </w:r>
+    </w:p>
+    <w:p>
+      <w:pPr>
+        <w:pStyle w:val="Normal"/>
+        <w:bidi w:val="0"/>
+        <w:jc w:val="left"/>
+        <w:rPr/>
+      </w:pPr>
+      <w:r>
+        <w:rPr/>
+        <w:t>2022-08-03 18:18:00.738080: W tensorflow/stream_executor/platform/default/dso_loader.cc:64] Could not load dynamic library 'libcudart.so.11.0'; dlerror: libcudart.so.11.0: cannot open shared object file: No such file or directory</w:t>
+      </w:r>
+    </w:p>
+    <w:p>
+      <w:pPr>
+        <w:pStyle w:val="Normal"/>
+        <w:bidi w:val="0"/>
+        <w:jc w:val="left"/>
+        <w:rPr/>
+      </w:pPr>
+      <w:r>
+        <w:rPr/>
+        <w:t>2022-08-03 18:18:00.738092: I tensorflow/stream_executor/cuda/cudart_stub.cc:29] Ignore above cudart dlerror if you do not have a GPU set up on your machine.</w:t>
+      </w:r>
+    </w:p>
+    <w:p>
+      <w:pPr>
+        <w:pStyle w:val="Normal"/>
+        <w:bidi w:val="0"/>
+        <w:jc w:val="left"/>
+        <w:rPr/>
+      </w:pPr>
+      <w:r>
+        <w:rPr/>
+        <w:t>/home/huunoi/Projects/research/data/nbaiot</w:t>
+      </w:r>
+    </w:p>
+    <w:p>
+      <w:pPr>
+        <w:pStyle w:val="Normal"/>
+        <w:bidi w:val="0"/>
+        <w:jc w:val="left"/>
+        <w:rPr/>
+      </w:pPr>
+      <w:r>
+        <w:rPr/>
+        <w:t>34683</w:t>
+      </w:r>
+    </w:p>
+    <w:p>
+      <w:pPr>
+        <w:pStyle w:val="Normal"/>
+        <w:bidi w:val="0"/>
+        <w:jc w:val="left"/>
+        <w:rPr/>
+      </w:pPr>
+      <w:r>
+        <w:rPr/>
+        <w:t>(34683, 115) (34683,)</w:t>
+      </w:r>
+    </w:p>
+    <w:p>
+      <w:pPr>
+        <w:pStyle w:val="Normal"/>
+        <w:bidi w:val="0"/>
+        <w:jc w:val="left"/>
+        <w:rPr/>
+      </w:pPr>
+      <w:r>
+        <w:rPr/>
+        <w:t>(69366, 115) (69366,)</w:t>
+      </w:r>
+    </w:p>
+    <w:p>
+      <w:pPr>
+        <w:pStyle w:val="Normal"/>
+        <w:bidi w:val="0"/>
+        <w:jc w:val="left"/>
+        <w:rPr/>
+      </w:pPr>
+      <w:r>
+        <w:rPr/>
+        <w:t>(109860, 115) (109860,)</w:t>
+      </w:r>
+    </w:p>
+    <w:p>
+      <w:pPr>
+        <w:pStyle w:val="Normal"/>
+        <w:bidi w:val="0"/>
+        <w:jc w:val="left"/>
+        <w:rPr/>
+      </w:pPr>
+      <w:r>
+        <w:rPr/>
+        <w:t>(210495, 115) (210495,)</w:t>
+      </w:r>
+    </w:p>
+    <w:p>
+      <w:pPr>
+        <w:pStyle w:val="Normal"/>
+        <w:bidi w:val="0"/>
+        <w:jc w:val="left"/>
+        <w:rPr/>
+      </w:pPr>
+      <w:r>
+        <w:rPr/>
+        <w:t>(147346, 115) (147346,)</w:t>
+      </w:r>
+    </w:p>
+    <w:p>
+      <w:pPr>
+        <w:pStyle w:val="Normal"/>
+        <w:bidi w:val="0"/>
+        <w:jc w:val="left"/>
+        <w:rPr/>
+      </w:pPr>
+      <w:r>
+        <w:rPr/>
+        <w:t>--------------Training and testing in the same device----------------</w:t>
+      </w:r>
+    </w:p>
+    <w:p>
+      <w:pPr>
+        <w:pStyle w:val="Normal"/>
+        <w:bidi w:val="0"/>
+        <w:jc w:val="left"/>
+        <w:rPr/>
+      </w:pPr>
+      <w:r>
+        <w:rPr/>
+        <w:t>(69366, 115) (69366,)</w:t>
+      </w:r>
+    </w:p>
+    <w:p>
+      <w:pPr>
+        <w:pStyle w:val="Normal"/>
+        <w:bidi w:val="0"/>
+        <w:jc w:val="left"/>
+        <w:rPr/>
+      </w:pPr>
+      <w:r>
+        <w:rPr/>
+        <w:t>------------Scale data-----------------</w:t>
+      </w:r>
+    </w:p>
+    <w:p>
+      <w:pPr>
+        <w:pStyle w:val="Normal"/>
+        <w:bidi w:val="0"/>
+        <w:jc w:val="left"/>
+        <w:rPr/>
+      </w:pPr>
+      <w:r>
+        <w:rPr/>
+        <w:t>(69366, 115) (69366,)</w:t>
+      </w:r>
+    </w:p>
+    <w:p>
+      <w:pPr>
+        <w:pStyle w:val="Normal"/>
+        <w:bidi w:val="0"/>
+        <w:jc w:val="left"/>
+        <w:rPr/>
+      </w:pPr>
+      <w:r>
+        <w:rPr/>
+        <w:t>X_train_scaled</w:t>
+      </w:r>
+    </w:p>
+    <w:p>
+      <w:pPr>
+        <w:pStyle w:val="Normal"/>
+        <w:bidi w:val="0"/>
+        <w:jc w:val="left"/>
+        <w:rPr/>
+      </w:pPr>
+      <w:r>
+        <w:rPr/>
+        <w:t>[[ 3.29612709e-03  1.21268756e-01  0.00000000e+00 ...  9.73875109e-18</w:t>
+      </w:r>
+    </w:p>
+    <w:p>
+      <w:pPr>
+        <w:pStyle w:val="Normal"/>
+        <w:bidi w:val="0"/>
+        <w:jc w:val="left"/>
+        <w:rPr/>
+      </w:pPr>
+      <w:r>
+        <w:rPr/>
+        <w:t xml:space="preserve">   </w:t>
+      </w:r>
+      <w:r>
+        <w:rPr/>
+        <w:t>5.68714750e-30  1.94359005e-13]</w:t>
+      </w:r>
+    </w:p>
+    <w:p>
+      <w:pPr>
+        <w:pStyle w:val="Normal"/>
+        <w:bidi w:val="0"/>
+        <w:jc w:val="left"/>
+        <w:rPr/>
+      </w:pPr>
+      <w:r>
+        <w:rPr/>
+        <w:t xml:space="preserve"> </w:t>
+      </w:r>
+      <w:r>
+        <w:rPr/>
+        <w:t>[ 3.29612709e-03  1.16513119e-01  0.00000000e+00 ...  1.74196825e-17</w:t>
+      </w:r>
+    </w:p>
+    <w:p>
+      <w:pPr>
+        <w:pStyle w:val="Normal"/>
+        <w:bidi w:val="0"/>
+        <w:jc w:val="left"/>
+        <w:rPr/>
+      </w:pPr>
+      <w:r>
+        <w:rPr/>
+        <w:t xml:space="preserve">  </w:t>
+      </w:r>
+      <w:r>
+        <w:rPr/>
+        <w:t>-5.33030687e-34  0.00000000e+00]</w:t>
+      </w:r>
+    </w:p>
+    <w:p>
+      <w:pPr>
+        <w:pStyle w:val="Normal"/>
+        <w:bidi w:val="0"/>
+        <w:jc w:val="left"/>
+        <w:rPr/>
+      </w:pPr>
+      <w:r>
+        <w:rPr/>
+        <w:t xml:space="preserve"> </w:t>
+      </w:r>
+      <w:r>
+        <w:rPr/>
+        <w:t>[ 6.58594153e-03  1.21268756e-01  1.06290987e-17 ...  9.73875109e-18</w:t>
+      </w:r>
+    </w:p>
+    <w:p>
+      <w:pPr>
+        <w:pStyle w:val="Normal"/>
+        <w:bidi w:val="0"/>
+        <w:jc w:val="left"/>
+        <w:rPr/>
+      </w:pPr>
+      <w:r>
+        <w:rPr/>
+        <w:t xml:space="preserve">   </w:t>
+      </w:r>
+      <w:r>
+        <w:rPr/>
+        <w:t>1.68012462e-33  5.75224125e-17]</w:t>
+      </w:r>
+    </w:p>
+    <w:p>
+      <w:pPr>
+        <w:pStyle w:val="Normal"/>
+        <w:bidi w:val="0"/>
+        <w:jc w:val="left"/>
+        <w:rPr/>
+      </w:pPr>
+      <w:r>
+        <w:rPr/>
+        <w:t xml:space="preserve"> </w:t>
+      </w:r>
+      <w:r>
+        <w:rPr/>
+        <w:t>...</w:t>
+      </w:r>
+    </w:p>
+    <w:p>
+      <w:pPr>
+        <w:pStyle w:val="Normal"/>
+        <w:bidi w:val="0"/>
+        <w:jc w:val="left"/>
+        <w:rPr/>
+      </w:pPr>
+      <w:r>
+        <w:rPr/>
+        <w:t xml:space="preserve"> </w:t>
+      </w:r>
+      <w:r>
+        <w:rPr/>
+        <w:t>[ 3.29612758e-03  7.13345701e-02  1.54319329e-09 ...  4.85741148e-18</w:t>
+      </w:r>
+    </w:p>
+    <w:p>
+      <w:pPr>
+        <w:pStyle w:val="Normal"/>
+        <w:bidi w:val="0"/>
+        <w:jc w:val="left"/>
+        <w:rPr/>
+      </w:pPr>
+      <w:r>
+        <w:rPr/>
+        <w:t xml:space="preserve">  </w:t>
+      </w:r>
+      <w:r>
+        <w:rPr/>
+        <w:t>-1.04821934e-33 -7.19848165e-17]</w:t>
+      </w:r>
+    </w:p>
+    <w:p>
+      <w:pPr>
+        <w:pStyle w:val="Normal"/>
+        <w:bidi w:val="0"/>
+        <w:jc w:val="left"/>
+        <w:rPr/>
+      </w:pPr>
+      <w:r>
+        <w:rPr/>
+        <w:t xml:space="preserve"> </w:t>
+      </w:r>
+      <w:r>
+        <w:rPr/>
+        <w:t>[ 9.85861840e-03  1.21268756e-01  2.12581974e-17 ...  8.70984127e-18</w:t>
+      </w:r>
+    </w:p>
+    <w:p>
+      <w:pPr>
+        <w:pStyle w:val="Normal"/>
+        <w:bidi w:val="0"/>
+        <w:jc w:val="left"/>
+        <w:rPr/>
+      </w:pPr>
+      <w:r>
+        <w:rPr/>
+        <w:t xml:space="preserve">  </w:t>
+      </w:r>
+      <w:r>
+        <w:rPr/>
+        <w:t>-3.30077580e-36  0.00000000e+00]</w:t>
+      </w:r>
+    </w:p>
+    <w:p>
+      <w:pPr>
+        <w:pStyle w:val="Normal"/>
+        <w:bidi w:val="0"/>
+        <w:jc w:val="left"/>
+        <w:rPr/>
+      </w:pPr>
+      <w:r>
+        <w:rPr/>
+        <w:t xml:space="preserve"> </w:t>
+      </w:r>
+      <w:r>
+        <w:rPr/>
+        <w:t>[ 1.31838629e-02  1.21268756e-01  1.06290987e-17 ...  2.31624350e-16</w:t>
+      </w:r>
+    </w:p>
+    <w:p>
+      <w:pPr>
+        <w:pStyle w:val="Normal"/>
+        <w:bidi w:val="0"/>
+        <w:jc w:val="left"/>
+        <w:rPr/>
+      </w:pPr>
+      <w:r>
+        <w:rPr/>
+        <w:t xml:space="preserve">   </w:t>
+      </w:r>
+      <w:r>
+        <w:rPr/>
+        <w:t>1.06308770e-27  1.49859300e-12]]</w:t>
+      </w:r>
+    </w:p>
+    <w:p>
+      <w:pPr>
+        <w:pStyle w:val="Normal"/>
+        <w:bidi w:val="0"/>
+        <w:jc w:val="left"/>
+        <w:rPr/>
+      </w:pPr>
+      <w:r>
+        <w:rPr/>
+        <w:t>---------Normalize data--------------</w:t>
+      </w:r>
+    </w:p>
+    <w:p>
+      <w:pPr>
+        <w:pStyle w:val="Normal"/>
+        <w:bidi w:val="0"/>
+        <w:jc w:val="left"/>
+        <w:rPr/>
+      </w:pPr>
+      <w:r>
+        <w:rPr/>
+        <w:t>(69366, 115) (69366,)</w:t>
+      </w:r>
+    </w:p>
+    <w:p>
+      <w:pPr>
+        <w:pStyle w:val="Normal"/>
+        <w:bidi w:val="0"/>
+        <w:jc w:val="left"/>
+        <w:rPr/>
+      </w:pPr>
+      <w:r>
+        <w:rPr/>
+        <w:t>--------------------Train SOM on normalized data--------------</w:t>
+      </w:r>
+    </w:p>
+    <w:p>
+      <w:pPr>
+        <w:pStyle w:val="Normal"/>
+        <w:bidi w:val="0"/>
+        <w:jc w:val="left"/>
+        <w:rPr/>
+      </w:pPr>
+      <w:r>
+        <w:rPr/>
+        <w:t>---------------------------------Train SOM-------------------------------------</w:t>
+      </w:r>
+    </w:p>
+    <w:p>
+      <w:pPr>
+        <w:pStyle w:val="Normal"/>
+        <w:bidi w:val="0"/>
+        <w:jc w:val="left"/>
+        <w:rPr/>
+      </w:pPr>
+      <w:r>
+        <w:rPr/>
+        <w:t>Number of feature:  115</w:t>
+      </w:r>
+    </w:p>
+    <w:p>
+      <w:pPr>
+        <w:pStyle w:val="Normal"/>
+        <w:bidi w:val="0"/>
+        <w:jc w:val="left"/>
+        <w:rPr/>
+      </w:pPr>
+      <w:r>
+        <w:rPr/>
+        <w:t>The default values of som_x and som_y are None</w:t>
+      </w:r>
+    </w:p>
+    <w:p>
+      <w:pPr>
+        <w:pStyle w:val="Normal"/>
+        <w:bidi w:val="0"/>
+        <w:jc w:val="left"/>
+        <w:rPr/>
+      </w:pPr>
+      <w:r>
+        <w:rPr/>
+        <w:t>Hyper-parameters optimization process. The algorithm used is rand.</w:t>
+      </w:r>
+    </w:p>
+    <w:p>
+      <w:pPr>
+        <w:pStyle w:val="Normal"/>
+        <w:bidi w:val="0"/>
+        <w:jc w:val="left"/>
+        <w:rPr/>
+      </w:pPr>
+      <w:r>
+        <w:rPr/>
+        <w:t>Best: {'learning_rate': 2.563650740853597, 'sigma': 6.695088722294852, 'x': 21.395208088301626}</w:t>
+      </w:r>
+    </w:p>
+    <w:p>
+      <w:pPr>
+        <w:pStyle w:val="Normal"/>
+        <w:bidi w:val="0"/>
+        <w:jc w:val="left"/>
+        <w:rPr/>
+      </w:pPr>
+      <w:r>
+        <w:rPr/>
+        <w:t>---------SOM has been turned!-----------</w:t>
+      </w:r>
+    </w:p>
+    <w:p>
+      <w:pPr>
+        <w:pStyle w:val="Normal"/>
+        <w:bidi w:val="0"/>
+        <w:jc w:val="left"/>
+        <w:rPr/>
+      </w:pPr>
+      <w:r>
+        <w:rPr/>
+        <w:t>Starting SOM Weights init</w:t>
+      </w:r>
+    </w:p>
+    <w:p>
+      <w:pPr>
+        <w:pStyle w:val="Normal"/>
+        <w:bidi w:val="0"/>
+        <w:jc w:val="left"/>
+        <w:rPr/>
+      </w:pPr>
+      <w:r>
+        <w:rPr/>
+        <w:t>Perform SOM (turned) train random</w:t>
+      </w:r>
+    </w:p>
+    <w:p>
+      <w:pPr>
+        <w:pStyle w:val="Normal"/>
+        <w:bidi w:val="0"/>
+        <w:jc w:val="left"/>
+        <w:rPr/>
+      </w:pPr>
+      <w:r>
+        <w:rPr/>
+        <w:t>/home/huunoi/Projects/research/papers/SOM-KNN-IoT_AD/utils/minisom.py:370: ComplexWarning: Casting complex values to real discards the imaginary part</w:t>
+      </w:r>
+    </w:p>
+    <w:p>
+      <w:pPr>
+        <w:pStyle w:val="Normal"/>
+        <w:bidi w:val="0"/>
+        <w:jc w:val="left"/>
+        <w:rPr/>
+      </w:pPr>
+      <w:r>
+        <w:rPr/>
+        <w:t xml:space="preserve">  </w:t>
+      </w:r>
+      <w:r>
+        <w:rPr/>
+        <w:t>self._weights[i, j] = c1 * pc[pc_order[0]] + c2 * pc[pc_order[1]]</w:t>
+      </w:r>
+    </w:p>
+    <w:p>
+      <w:pPr>
+        <w:pStyle w:val="Normal"/>
+        <w:bidi w:val="0"/>
+        <w:jc w:val="left"/>
+        <w:rPr/>
+      </w:pPr>
+      <w:r>
+        <w:rPr/>
+        <w:t>0.5</w:t>
+      </w:r>
+    </w:p>
+    <w:p>
+      <w:pPr>
+        <w:pStyle w:val="Normal"/>
+        <w:bidi w:val="0"/>
+        <w:jc w:val="left"/>
+        <w:rPr/>
+      </w:pPr>
+      <w:r>
+        <w:rPr/>
+        <w:t>Total train time: 95.8501124382019</w:t>
+      </w:r>
+    </w:p>
+    <w:p>
+      <w:pPr>
+        <w:pStyle w:val="Normal"/>
+        <w:bidi w:val="0"/>
+        <w:jc w:val="left"/>
+        <w:rPr/>
+      </w:pPr>
+      <w:r>
+        <w:rPr/>
+        <w:t>Shape:  (109860, 115) (109860,)</w:t>
+      </w:r>
+    </w:p>
+    <w:p>
+      <w:pPr>
+        <w:pStyle w:val="Normal"/>
+        <w:bidi w:val="0"/>
+        <w:jc w:val="left"/>
+        <w:rPr/>
+      </w:pPr>
+      <w:r>
+        <w:rPr/>
+        <w:t>----------------------Test is starting----------------------</w:t>
+      </w:r>
+    </w:p>
+    <w:p>
+      <w:pPr>
+        <w:pStyle w:val="Normal"/>
+        <w:bidi w:val="0"/>
+        <w:jc w:val="left"/>
+        <w:rPr/>
+      </w:pPr>
+      <w:r>
+        <w:rPr/>
+        <w:t>Scale data</w:t>
+      </w:r>
+    </w:p>
+    <w:p>
+      <w:pPr>
+        <w:pStyle w:val="Normal"/>
+        <w:bidi w:val="0"/>
+        <w:jc w:val="left"/>
+        <w:rPr/>
+      </w:pPr>
+      <w:r>
+        <w:rPr/>
+        <w:t>Shape:  (109860, 115) (109860,)</w:t>
+      </w:r>
+    </w:p>
+    <w:p>
+      <w:pPr>
+        <w:pStyle w:val="Normal"/>
+        <w:bidi w:val="0"/>
+        <w:jc w:val="left"/>
+        <w:rPr/>
+      </w:pPr>
+      <w:r>
+        <w:rPr/>
+        <w:t>Normalize data</w:t>
+      </w:r>
+    </w:p>
+    <w:p>
+      <w:pPr>
+        <w:pStyle w:val="Normal"/>
+        <w:bidi w:val="0"/>
+        <w:jc w:val="left"/>
+        <w:rPr/>
+      </w:pPr>
+      <w:r>
+        <w:rPr/>
+        <w:t>Shape:  (109860, 115) (109860,)</w:t>
+      </w:r>
+    </w:p>
+    <w:p>
+      <w:pPr>
+        <w:pStyle w:val="Normal"/>
+        <w:bidi w:val="0"/>
+        <w:jc w:val="left"/>
+        <w:rPr/>
+      </w:pPr>
+      <w:r>
+        <w:rPr/>
+        <w:t>Testing</w:t>
+      </w:r>
+    </w:p>
+    <w:p>
+      <w:pPr>
+        <w:pStyle w:val="Normal"/>
+        <w:bidi w:val="0"/>
+        <w:jc w:val="left"/>
+        <w:rPr/>
+      </w:pPr>
+      <w:r>
+        <w:rPr/>
+        <w:t>----------------------------------------------------------------------</w:t>
+      </w:r>
+    </w:p>
+    <w:p>
+      <w:pPr>
+        <w:pStyle w:val="Normal"/>
+        <w:bidi w:val="0"/>
+        <w:jc w:val="left"/>
+        <w:rPr/>
+      </w:pPr>
+      <w:r>
+        <w:rPr/>
+        <w:t>SOM classification</w:t>
+      </w:r>
+    </w:p>
+    <w:p>
+      <w:pPr>
+        <w:pStyle w:val="Normal"/>
+        <w:bidi w:val="0"/>
+        <w:jc w:val="left"/>
+        <w:rPr/>
+      </w:pPr>
+      <w:r>
+        <w:rPr/>
+        <w:t xml:space="preserve">              </w:t>
+      </w:r>
+      <w:r>
+        <w:rPr/>
+        <w:t>precision    recall  f1-score   support</w:t>
+      </w:r>
+    </w:p>
+    <w:p>
+      <w:pPr>
+        <w:pStyle w:val="Normal"/>
+        <w:bidi w:val="0"/>
+        <w:jc w:val="left"/>
+        <w:rPr/>
+      </w:pPr>
+      <w:r>
+        <w:rPr/>
+      </w:r>
+    </w:p>
+    <w:p>
+      <w:pPr>
+        <w:pStyle w:val="Normal"/>
+        <w:bidi w:val="0"/>
+        <w:jc w:val="left"/>
+        <w:rPr/>
+      </w:pPr>
+      <w:r>
+        <w:rPr/>
+        <w:t xml:space="preserve">           </w:t>
+      </w:r>
+      <w:r>
+        <w:rPr/>
+        <w:t>1      0.982     0.996     0.989     14865</w:t>
+      </w:r>
+    </w:p>
+    <w:p>
+      <w:pPr>
+        <w:pStyle w:val="Normal"/>
+        <w:bidi w:val="0"/>
+        <w:jc w:val="left"/>
+        <w:rPr/>
+      </w:pPr>
+      <w:r>
+        <w:rPr/>
+        <w:t xml:space="preserve">           </w:t>
+      </w:r>
+      <w:r>
+        <w:rPr/>
+        <w:t>2      0.999     0.997     0.998     94995</w:t>
+      </w:r>
+    </w:p>
+    <w:p>
+      <w:pPr>
+        <w:pStyle w:val="Normal"/>
+        <w:bidi w:val="0"/>
+        <w:jc w:val="left"/>
+        <w:rPr/>
+      </w:pPr>
+      <w:r>
+        <w:rPr/>
+      </w:r>
+    </w:p>
+    <w:p>
+      <w:pPr>
+        <w:pStyle w:val="Normal"/>
+        <w:bidi w:val="0"/>
+        <w:jc w:val="left"/>
+        <w:rPr/>
+      </w:pPr>
+      <w:r>
+        <w:rPr/>
+        <w:t xml:space="preserve">    </w:t>
+      </w:r>
+      <w:r>
+        <w:rPr/>
+        <w:t>accuracy                          0.997    109860</w:t>
+      </w:r>
+    </w:p>
+    <w:p>
+      <w:pPr>
+        <w:pStyle w:val="Normal"/>
+        <w:bidi w:val="0"/>
+        <w:jc w:val="left"/>
+        <w:rPr/>
+      </w:pPr>
+      <w:r>
+        <w:rPr/>
+        <w:t xml:space="preserve">   </w:t>
+      </w:r>
+      <w:r>
+        <w:rPr/>
+        <w:t>macro avg      0.990     0.997     0.993    109860</w:t>
+      </w:r>
+    </w:p>
+    <w:p>
+      <w:pPr>
+        <w:pStyle w:val="Normal"/>
+        <w:bidi w:val="0"/>
+        <w:jc w:val="left"/>
+        <w:rPr/>
+      </w:pPr>
+      <w:r>
+        <w:rPr/>
+        <w:t>weighted avg      0.997     0.997     0.997    109860</w:t>
+      </w:r>
+    </w:p>
+    <w:p>
+      <w:pPr>
+        <w:pStyle w:val="Normal"/>
+        <w:bidi w:val="0"/>
+        <w:jc w:val="left"/>
+        <w:rPr/>
+      </w:pPr>
+      <w:r>
+        <w:rPr/>
+      </w:r>
+    </w:p>
+    <w:p>
+      <w:pPr>
+        <w:pStyle w:val="Normal"/>
+        <w:bidi w:val="0"/>
+        <w:jc w:val="left"/>
+        <w:rPr/>
+      </w:pPr>
+      <w:r>
+        <w:rPr/>
+        <w:t>AUC score:  9.965522376795124e-01</w:t>
+      </w:r>
+    </w:p>
+    <w:p>
+      <w:pPr>
+        <w:pStyle w:val="Normal"/>
+        <w:bidi w:val="0"/>
+        <w:jc w:val="left"/>
+        <w:rPr/>
+      </w:pPr>
+      <w:r>
+        <w:rPr/>
+        <w:t>-----------Testing SOM done!-------------</w:t>
+      </w:r>
+    </w:p>
+    <w:p>
+      <w:pPr>
+        <w:pStyle w:val="Normal"/>
+        <w:bidi w:val="0"/>
+        <w:jc w:val="left"/>
+        <w:rPr/>
+      </w:pPr>
+      <w:r>
+        <w:rPr/>
+        <w:t>----------------------Test Done----------------------</w:t>
+      </w:r>
+    </w:p>
+    <w:p>
+      <w:pPr>
+        <w:pStyle w:val="Normal"/>
+        <w:bidi w:val="0"/>
+        <w:jc w:val="left"/>
+        <w:rPr/>
+      </w:pPr>
+      <w:r>
+        <w:rPr/>
+      </w:r>
+    </w:p>
+    <w:p>
+      <w:pPr>
+        <w:pStyle w:val="Normal"/>
+        <w:bidi w:val="0"/>
+        <w:jc w:val="left"/>
+        <w:rPr/>
+      </w:pPr>
+      <w:r>
+        <w:rPr/>
+        <w:t>Process finished with exit code 0</w:t>
+      </w:r>
+    </w:p>
+    <w:p>
+      <w:pPr>
+        <w:pStyle w:val="Normal"/>
+        <w:bidi w:val="0"/>
+        <w:jc w:val="left"/>
+        <w:rPr/>
+      </w:pPr>
+      <w:r>
+        <w:rPr/>
+      </w:r>
+    </w:p>
+    <w:p>
+      <w:pPr>
+        <w:pStyle w:val="Normal"/>
+        <w:bidi w:val="0"/>
+        <w:jc w:val="left"/>
+        <w:rPr/>
+      </w:pPr>
+      <w:r>
+        <w:rPr/>
+      </w:r>
+    </w:p>
+    <w:p>
+      <w:pPr>
+        <w:pStyle w:val="Normal"/>
+        <w:bidi w:val="0"/>
+        <w:jc w:val="left"/>
+        <w:rPr/>
+      </w:pPr>
+      <w:r>
+        <w:rPr/>
+      </w:r>
+    </w:p>
+    <w:p>
+      <w:pPr>
+        <w:pStyle w:val="Normal"/>
+        <w:bidi w:val="0"/>
+        <w:jc w:val="left"/>
+        <w:rPr/>
+      </w:pPr>
+      <w:r>
+        <w:rPr/>
+        <w:t>=======================================================================</w:t>
+      </w:r>
+    </w:p>
+    <w:p>
+      <w:pPr>
+        <w:pStyle w:val="Normal"/>
+        <w:bidi w:val="0"/>
+        <w:jc w:val="left"/>
+        <w:rPr/>
+      </w:pPr>
+      <w:r>
+        <w:rPr/>
+      </w:r>
+    </w:p>
+    <w:p>
+      <w:pPr>
+        <w:pStyle w:val="Normal"/>
+        <w:bidi w:val="0"/>
+        <w:jc w:val="left"/>
+        <w:rPr/>
+      </w:pPr>
+      <w:r>
+        <w:rPr/>
+        <w:t xml:space="preserve">/home/huunoi/anaconda3/bin/python /home/huunoi/Projects/research/papers/SOM-KNN-IoT_AD/main_script.py </w:t>
+      </w:r>
+    </w:p>
+    <w:p>
+      <w:pPr>
+        <w:pStyle w:val="Normal"/>
+        <w:bidi w:val="0"/>
+        <w:jc w:val="left"/>
+        <w:rPr/>
+      </w:pPr>
+      <w:r>
+        <w:rPr/>
+        <w:t>2022-08-03 18:21:54.721807: I tensorflow/core/util/util.cc:169] oneDNN custom operations are on. You may see slightly different numerical results due to floating-point round-off errors from different computation orders. To turn them off, set the environment variable `TF_ENABLE_ONEDNN_OPTS=0`.</w:t>
+      </w:r>
+    </w:p>
+    <w:p>
+      <w:pPr>
+        <w:pStyle w:val="Normal"/>
+        <w:bidi w:val="0"/>
+        <w:jc w:val="left"/>
+        <w:rPr/>
+      </w:pPr>
+      <w:r>
+        <w:rPr/>
+        <w:t>2022-08-03 18:21:54.725801: W tensorflow/stream_executor/platform/default/dso_loader.cc:64] Could not load dynamic library 'libcudart.so.11.0'; dlerror: libcudart.so.11.0: cannot open shared object file: No such file or directory</w:t>
+      </w:r>
+    </w:p>
+    <w:p>
+      <w:pPr>
+        <w:pStyle w:val="Normal"/>
+        <w:bidi w:val="0"/>
+        <w:jc w:val="left"/>
+        <w:rPr/>
+      </w:pPr>
+      <w:r>
+        <w:rPr/>
+        <w:t>2022-08-03 18:21:54.725809: I tensorflow/stream_executor/cuda/cudart_stub.cc:29] Ignore above cudart dlerror if you do not have a GPU set up on your machine.</w:t>
+      </w:r>
+    </w:p>
+    <w:p>
+      <w:pPr>
+        <w:pStyle w:val="Normal"/>
+        <w:bidi w:val="0"/>
+        <w:jc w:val="left"/>
+        <w:rPr/>
+      </w:pPr>
+      <w:r>
+        <w:rPr/>
+        <w:t>/home/huunoi/Projects/research/data/nbaiot</w:t>
+      </w:r>
+    </w:p>
+    <w:p>
+      <w:pPr>
+        <w:pStyle w:val="Normal"/>
+        <w:bidi w:val="0"/>
+        <w:jc w:val="left"/>
+        <w:rPr/>
+      </w:pPr>
+      <w:r>
+        <w:rPr/>
+        <w:t>34683</w:t>
+      </w:r>
+    </w:p>
+    <w:p>
+      <w:pPr>
+        <w:pStyle w:val="Normal"/>
+        <w:bidi w:val="0"/>
+        <w:jc w:val="left"/>
+        <w:rPr/>
+      </w:pPr>
+      <w:r>
+        <w:rPr/>
+        <w:t>(34683, 115) (34683,)</w:t>
+      </w:r>
+    </w:p>
+    <w:p>
+      <w:pPr>
+        <w:pStyle w:val="Normal"/>
+        <w:bidi w:val="0"/>
+        <w:jc w:val="left"/>
+        <w:rPr/>
+      </w:pPr>
+      <w:r>
+        <w:rPr/>
+        <w:t>(69366, 115) (69366,)</w:t>
+      </w:r>
+    </w:p>
+    <w:p>
+      <w:pPr>
+        <w:pStyle w:val="Normal"/>
+        <w:bidi w:val="0"/>
+        <w:jc w:val="left"/>
+        <w:rPr/>
+      </w:pPr>
+      <w:r>
+        <w:rPr/>
+        <w:t>(109860, 115) (109860,)</w:t>
+      </w:r>
+    </w:p>
+    <w:p>
+      <w:pPr>
+        <w:pStyle w:val="Normal"/>
+        <w:bidi w:val="0"/>
+        <w:jc w:val="left"/>
+        <w:rPr/>
+      </w:pPr>
+      <w:r>
+        <w:rPr/>
+        <w:t>(210495, 115) (210495,)</w:t>
+      </w:r>
+    </w:p>
+    <w:p>
+      <w:pPr>
+        <w:pStyle w:val="Normal"/>
+        <w:bidi w:val="0"/>
+        <w:jc w:val="left"/>
+        <w:rPr/>
+      </w:pPr>
+      <w:r>
+        <w:rPr/>
+        <w:t>(147346, 115) (147346,)</w:t>
+      </w:r>
+    </w:p>
+    <w:p>
+      <w:pPr>
+        <w:pStyle w:val="Normal"/>
+        <w:bidi w:val="0"/>
+        <w:jc w:val="left"/>
+        <w:rPr/>
+      </w:pPr>
+      <w:r>
+        <w:rPr/>
+        <w:t>--------------Training and testing in the same device----------------</w:t>
+      </w:r>
+    </w:p>
+    <w:p>
+      <w:pPr>
+        <w:pStyle w:val="Normal"/>
+        <w:bidi w:val="0"/>
+        <w:jc w:val="left"/>
+        <w:rPr/>
+      </w:pPr>
+      <w:r>
+        <w:rPr/>
+        <w:t>(69366, 115) (69366,)</w:t>
+      </w:r>
+    </w:p>
+    <w:p>
+      <w:pPr>
+        <w:pStyle w:val="Normal"/>
+        <w:bidi w:val="0"/>
+        <w:jc w:val="left"/>
+        <w:rPr/>
+      </w:pPr>
+      <w:r>
+        <w:rPr/>
+        <w:t>------------Scale data-----------------</w:t>
+      </w:r>
+    </w:p>
+    <w:p>
+      <w:pPr>
+        <w:pStyle w:val="Normal"/>
+        <w:bidi w:val="0"/>
+        <w:jc w:val="left"/>
+        <w:rPr/>
+      </w:pPr>
+      <w:r>
+        <w:rPr/>
+        <w:t>(69366, 115) (69366,)</w:t>
+      </w:r>
+    </w:p>
+    <w:p>
+      <w:pPr>
+        <w:pStyle w:val="Normal"/>
+        <w:bidi w:val="0"/>
+        <w:jc w:val="left"/>
+        <w:rPr/>
+      </w:pPr>
+      <w:r>
+        <w:rPr/>
+        <w:t>X_train_scaled</w:t>
+      </w:r>
+    </w:p>
+    <w:p>
+      <w:pPr>
+        <w:pStyle w:val="Normal"/>
+        <w:bidi w:val="0"/>
+        <w:jc w:val="left"/>
+        <w:rPr/>
+      </w:pPr>
+      <w:r>
+        <w:rPr/>
+        <w:t>[[ 3.29612709e-03  1.21268756e-01  0.00000000e+00 ...  9.73875109e-18</w:t>
+      </w:r>
+    </w:p>
+    <w:p>
+      <w:pPr>
+        <w:pStyle w:val="Normal"/>
+        <w:bidi w:val="0"/>
+        <w:jc w:val="left"/>
+        <w:rPr/>
+      </w:pPr>
+      <w:r>
+        <w:rPr/>
+        <w:t xml:space="preserve">   </w:t>
+      </w:r>
+      <w:r>
+        <w:rPr/>
+        <w:t>5.68714750e-30  1.94359005e-13]</w:t>
+      </w:r>
+    </w:p>
+    <w:p>
+      <w:pPr>
+        <w:pStyle w:val="Normal"/>
+        <w:bidi w:val="0"/>
+        <w:jc w:val="left"/>
+        <w:rPr/>
+      </w:pPr>
+      <w:r>
+        <w:rPr/>
+        <w:t xml:space="preserve"> </w:t>
+      </w:r>
+      <w:r>
+        <w:rPr/>
+        <w:t>[ 3.29612709e-03  1.16513119e-01  0.00000000e+00 ...  1.74196825e-17</w:t>
+      </w:r>
+    </w:p>
+    <w:p>
+      <w:pPr>
+        <w:pStyle w:val="Normal"/>
+        <w:bidi w:val="0"/>
+        <w:jc w:val="left"/>
+        <w:rPr/>
+      </w:pPr>
+      <w:r>
+        <w:rPr/>
+        <w:t xml:space="preserve">  </w:t>
+      </w:r>
+      <w:r>
+        <w:rPr/>
+        <w:t>-5.33030687e-34  0.00000000e+00]</w:t>
+      </w:r>
+    </w:p>
+    <w:p>
+      <w:pPr>
+        <w:pStyle w:val="Normal"/>
+        <w:bidi w:val="0"/>
+        <w:jc w:val="left"/>
+        <w:rPr/>
+      </w:pPr>
+      <w:r>
+        <w:rPr/>
+        <w:t xml:space="preserve"> </w:t>
+      </w:r>
+      <w:r>
+        <w:rPr/>
+        <w:t>[ 6.58594153e-03  1.21268756e-01  1.06290987e-17 ...  9.73875109e-18</w:t>
+      </w:r>
+    </w:p>
+    <w:p>
+      <w:pPr>
+        <w:pStyle w:val="Normal"/>
+        <w:bidi w:val="0"/>
+        <w:jc w:val="left"/>
+        <w:rPr/>
+      </w:pPr>
+      <w:r>
+        <w:rPr/>
+        <w:t xml:space="preserve">   </w:t>
+      </w:r>
+      <w:r>
+        <w:rPr/>
+        <w:t>1.68012462e-33  5.75224125e-17]</w:t>
+      </w:r>
+    </w:p>
+    <w:p>
+      <w:pPr>
+        <w:pStyle w:val="Normal"/>
+        <w:bidi w:val="0"/>
+        <w:jc w:val="left"/>
+        <w:rPr/>
+      </w:pPr>
+      <w:r>
+        <w:rPr/>
+        <w:t xml:space="preserve"> </w:t>
+      </w:r>
+      <w:r>
+        <w:rPr/>
+        <w:t>...</w:t>
+      </w:r>
+    </w:p>
+    <w:p>
+      <w:pPr>
+        <w:pStyle w:val="Normal"/>
+        <w:bidi w:val="0"/>
+        <w:jc w:val="left"/>
+        <w:rPr/>
+      </w:pPr>
+      <w:r>
+        <w:rPr/>
+        <w:t xml:space="preserve"> </w:t>
+      </w:r>
+      <w:r>
+        <w:rPr/>
+        <w:t>[ 3.29612758e-03  7.13345701e-02  1.54319329e-09 ...  4.85741148e-18</w:t>
+      </w:r>
+    </w:p>
+    <w:p>
+      <w:pPr>
+        <w:pStyle w:val="Normal"/>
+        <w:bidi w:val="0"/>
+        <w:jc w:val="left"/>
+        <w:rPr/>
+      </w:pPr>
+      <w:r>
+        <w:rPr/>
+        <w:t xml:space="preserve">  </w:t>
+      </w:r>
+      <w:r>
+        <w:rPr/>
+        <w:t>-1.04821934e-33 -7.19848165e-17]</w:t>
+      </w:r>
+    </w:p>
+    <w:p>
+      <w:pPr>
+        <w:pStyle w:val="Normal"/>
+        <w:bidi w:val="0"/>
+        <w:jc w:val="left"/>
+        <w:rPr/>
+      </w:pPr>
+      <w:r>
+        <w:rPr/>
+        <w:t xml:space="preserve"> </w:t>
+      </w:r>
+      <w:r>
+        <w:rPr/>
+        <w:t>[ 9.85861840e-03  1.21268756e-01  2.12581974e-17 ...  8.70984127e-18</w:t>
+      </w:r>
+    </w:p>
+    <w:p>
+      <w:pPr>
+        <w:pStyle w:val="Normal"/>
+        <w:bidi w:val="0"/>
+        <w:jc w:val="left"/>
+        <w:rPr/>
+      </w:pPr>
+      <w:r>
+        <w:rPr/>
+        <w:t xml:space="preserve">  </w:t>
+      </w:r>
+      <w:r>
+        <w:rPr/>
+        <w:t>-3.30077580e-36  0.00000000e+00]</w:t>
+      </w:r>
+    </w:p>
+    <w:p>
+      <w:pPr>
+        <w:pStyle w:val="Normal"/>
+        <w:bidi w:val="0"/>
+        <w:jc w:val="left"/>
+        <w:rPr/>
+      </w:pPr>
+      <w:r>
+        <w:rPr/>
+        <w:t xml:space="preserve"> </w:t>
+      </w:r>
+      <w:r>
+        <w:rPr/>
+        <w:t>[ 1.31838629e-02  1.21268756e-01  1.06290987e-17 ...  2.31624350e-16</w:t>
+      </w:r>
+    </w:p>
+    <w:p>
+      <w:pPr>
+        <w:pStyle w:val="Normal"/>
+        <w:bidi w:val="0"/>
+        <w:jc w:val="left"/>
+        <w:rPr/>
+      </w:pPr>
+      <w:r>
+        <w:rPr/>
+        <w:t xml:space="preserve">   </w:t>
+      </w:r>
+      <w:r>
+        <w:rPr/>
+        <w:t>1.06308770e-27  1.49859300e-12]]</w:t>
+      </w:r>
+    </w:p>
+    <w:p>
+      <w:pPr>
+        <w:pStyle w:val="Normal"/>
+        <w:bidi w:val="0"/>
+        <w:jc w:val="left"/>
+        <w:rPr/>
+      </w:pPr>
+      <w:r>
+        <w:rPr/>
+        <w:t>---------Normalize data--------------</w:t>
+      </w:r>
+    </w:p>
+    <w:p>
+      <w:pPr>
+        <w:pStyle w:val="Normal"/>
+        <w:bidi w:val="0"/>
+        <w:jc w:val="left"/>
+        <w:rPr/>
+      </w:pPr>
+      <w:r>
+        <w:rPr/>
+        <w:t>(69366, 115) (69366,)</w:t>
+      </w:r>
+    </w:p>
+    <w:p>
+      <w:pPr>
+        <w:pStyle w:val="Normal"/>
+        <w:bidi w:val="0"/>
+        <w:jc w:val="left"/>
+        <w:rPr/>
+      </w:pPr>
+      <w:r>
+        <w:rPr/>
+        <w:t>--------------------Train SOM on normalized data--------------</w:t>
+      </w:r>
+    </w:p>
+    <w:p>
+      <w:pPr>
+        <w:pStyle w:val="Normal"/>
+        <w:bidi w:val="0"/>
+        <w:jc w:val="left"/>
+        <w:rPr/>
+      </w:pPr>
+      <w:r>
+        <w:rPr/>
+        <w:t>---------------------------------Train SOM-------------------------------------</w:t>
+      </w:r>
+    </w:p>
+    <w:p>
+      <w:pPr>
+        <w:pStyle w:val="Normal"/>
+        <w:bidi w:val="0"/>
+        <w:jc w:val="left"/>
+        <w:rPr/>
+      </w:pPr>
+      <w:r>
+        <w:rPr/>
+        <w:t>Number of feature:  115</w:t>
+      </w:r>
+    </w:p>
+    <w:p>
+      <w:pPr>
+        <w:pStyle w:val="Normal"/>
+        <w:bidi w:val="0"/>
+        <w:jc w:val="left"/>
+        <w:rPr/>
+      </w:pPr>
+      <w:r>
+        <w:rPr/>
+        <w:t>The default values of som_x and som_y are None</w:t>
+      </w:r>
+    </w:p>
+    <w:p>
+      <w:pPr>
+        <w:pStyle w:val="Normal"/>
+        <w:bidi w:val="0"/>
+        <w:jc w:val="left"/>
+        <w:rPr/>
+      </w:pPr>
+      <w:r>
+        <w:rPr/>
+        <w:t>Hyper-parameters optimization process. The algorithm used is rand.</w:t>
+      </w:r>
+    </w:p>
+    <w:p>
+      <w:pPr>
+        <w:pStyle w:val="Normal"/>
+        <w:bidi w:val="0"/>
+        <w:jc w:val="left"/>
+        <w:rPr/>
+      </w:pPr>
+      <w:r>
+        <w:rPr/>
+        <w:t>Best: {'learning_rate': 1.470029218540214, 'sigma': 8.397631783903883, 'x': 47.60626380815725}</w:t>
+      </w:r>
+    </w:p>
+    <w:p>
+      <w:pPr>
+        <w:pStyle w:val="Normal"/>
+        <w:bidi w:val="0"/>
+        <w:jc w:val="left"/>
+        <w:rPr/>
+      </w:pPr>
+      <w:r>
+        <w:rPr/>
+        <w:t>---------SOM has been turned!-----------</w:t>
+      </w:r>
+    </w:p>
+    <w:p>
+      <w:pPr>
+        <w:pStyle w:val="Normal"/>
+        <w:bidi w:val="0"/>
+        <w:jc w:val="left"/>
+        <w:rPr/>
+      </w:pPr>
+      <w:r>
+        <w:rPr/>
+        <w:t>Starting SOM Weights init</w:t>
+      </w:r>
+    </w:p>
+    <w:p>
+      <w:pPr>
+        <w:pStyle w:val="Normal"/>
+        <w:bidi w:val="0"/>
+        <w:jc w:val="left"/>
+        <w:rPr/>
+      </w:pPr>
+      <w:r>
+        <w:rPr/>
+        <w:t>/home/huunoi/Projects/research/papers/SOM-KNN-IoT_AD/utils/minisom.py:370: ComplexWarning: Casting complex values to real discards the imaginary part</w:t>
+      </w:r>
+    </w:p>
+    <w:p>
+      <w:pPr>
+        <w:pStyle w:val="Normal"/>
+        <w:bidi w:val="0"/>
+        <w:jc w:val="left"/>
+        <w:rPr/>
+      </w:pPr>
+      <w:r>
+        <w:rPr/>
+        <w:t xml:space="preserve">  </w:t>
+      </w:r>
+      <w:r>
+        <w:rPr/>
+        <w:t>self._weights[i, j] = c1 * pc[pc_order[0]] + c2 * pc[pc_order[1]]</w:t>
+      </w:r>
+    </w:p>
+    <w:p>
+      <w:pPr>
+        <w:pStyle w:val="Normal"/>
+        <w:bidi w:val="0"/>
+        <w:jc w:val="left"/>
+        <w:rPr/>
+      </w:pPr>
+      <w:r>
+        <w:rPr/>
+        <w:t>Perform SOM (turned) train random</w:t>
+      </w:r>
+    </w:p>
+    <w:p>
+      <w:pPr>
+        <w:pStyle w:val="Normal"/>
+        <w:bidi w:val="0"/>
+        <w:jc w:val="left"/>
+        <w:rPr/>
+      </w:pPr>
+      <w:r>
+        <w:rPr/>
+        <w:t>0.5</w:t>
+      </w:r>
+    </w:p>
+    <w:p>
+      <w:pPr>
+        <w:pStyle w:val="Normal"/>
+        <w:bidi w:val="0"/>
+        <w:jc w:val="left"/>
+        <w:rPr/>
+      </w:pPr>
+      <w:r>
+        <w:rPr/>
+        <w:t>Total train time: 107.74635863304138</w:t>
+      </w:r>
+    </w:p>
+    <w:p>
+      <w:pPr>
+        <w:pStyle w:val="Normal"/>
+        <w:bidi w:val="0"/>
+        <w:jc w:val="left"/>
+        <w:rPr/>
+      </w:pPr>
+      <w:r>
+        <w:rPr/>
+        <w:t>Shape:  (109860, 115) (109860,)</w:t>
+      </w:r>
+    </w:p>
+    <w:p>
+      <w:pPr>
+        <w:pStyle w:val="Normal"/>
+        <w:bidi w:val="0"/>
+        <w:jc w:val="left"/>
+        <w:rPr/>
+      </w:pPr>
+      <w:r>
+        <w:rPr/>
+        <w:t>----------------------Test is starting----------------------</w:t>
+      </w:r>
+    </w:p>
+    <w:p>
+      <w:pPr>
+        <w:pStyle w:val="Normal"/>
+        <w:bidi w:val="0"/>
+        <w:jc w:val="left"/>
+        <w:rPr/>
+      </w:pPr>
+      <w:r>
+        <w:rPr/>
+        <w:t>Scale data</w:t>
+      </w:r>
+    </w:p>
+    <w:p>
+      <w:pPr>
+        <w:pStyle w:val="Normal"/>
+        <w:bidi w:val="0"/>
+        <w:jc w:val="left"/>
+        <w:rPr/>
+      </w:pPr>
+      <w:r>
+        <w:rPr/>
+        <w:t>Shape:  (109860, 115) (109860,)</w:t>
+      </w:r>
+    </w:p>
+    <w:p>
+      <w:pPr>
+        <w:pStyle w:val="Normal"/>
+        <w:bidi w:val="0"/>
+        <w:jc w:val="left"/>
+        <w:rPr/>
+      </w:pPr>
+      <w:r>
+        <w:rPr/>
+        <w:t>Normalize data</w:t>
+      </w:r>
+    </w:p>
+    <w:p>
+      <w:pPr>
+        <w:pStyle w:val="Normal"/>
+        <w:bidi w:val="0"/>
+        <w:jc w:val="left"/>
+        <w:rPr/>
+      </w:pPr>
+      <w:r>
+        <w:rPr/>
+        <w:t>Shape:  (109860, 115) (109860,)</w:t>
+      </w:r>
+    </w:p>
+    <w:p>
+      <w:pPr>
+        <w:pStyle w:val="Normal"/>
+        <w:bidi w:val="0"/>
+        <w:jc w:val="left"/>
+        <w:rPr/>
+      </w:pPr>
+      <w:r>
+        <w:rPr/>
+        <w:t>Testing</w:t>
+      </w:r>
+    </w:p>
+    <w:p>
+      <w:pPr>
+        <w:pStyle w:val="Normal"/>
+        <w:bidi w:val="0"/>
+        <w:jc w:val="left"/>
+        <w:rPr/>
+      </w:pPr>
+      <w:r>
+        <w:rPr/>
+        <w:t>----------------------------------------------------------------------</w:t>
+      </w:r>
+    </w:p>
+    <w:p>
+      <w:pPr>
+        <w:pStyle w:val="Normal"/>
+        <w:bidi w:val="0"/>
+        <w:jc w:val="left"/>
+        <w:rPr/>
+      </w:pPr>
+      <w:r>
+        <w:rPr/>
+        <w:t>SOM classification</w:t>
+      </w:r>
+    </w:p>
+    <w:p>
+      <w:pPr>
+        <w:pStyle w:val="Normal"/>
+        <w:bidi w:val="0"/>
+        <w:jc w:val="left"/>
+        <w:rPr/>
+      </w:pPr>
+      <w:r>
+        <w:rPr/>
+        <w:t>/home/huunoi/anaconda3/lib/python3.9/site-packages/sklearn/linear_model/_logistic.py:444: ConvergenceWarning: lbfgs failed to converge (status=1):</w:t>
+      </w:r>
+    </w:p>
+    <w:p>
+      <w:pPr>
+        <w:pStyle w:val="Normal"/>
+        <w:bidi w:val="0"/>
+        <w:jc w:val="left"/>
+        <w:rPr/>
+      </w:pPr>
+      <w:r>
+        <w:rPr/>
+        <w:t>STOP: TOTAL NO. of ITERATIONS REACHED LIMIT.</w:t>
+      </w:r>
+    </w:p>
+    <w:p>
+      <w:pPr>
+        <w:pStyle w:val="Normal"/>
+        <w:bidi w:val="0"/>
+        <w:jc w:val="left"/>
+        <w:rPr/>
+      </w:pPr>
+      <w:r>
+        <w:rPr/>
+      </w:r>
+    </w:p>
+    <w:p>
+      <w:pPr>
+        <w:pStyle w:val="Normal"/>
+        <w:bidi w:val="0"/>
+        <w:jc w:val="left"/>
+        <w:rPr/>
+      </w:pPr>
+      <w:r>
+        <w:rPr/>
+        <w:t>Increase the number of iterations (max_iter) or scale the data as shown in:</w:t>
+      </w:r>
+    </w:p>
+    <w:p>
+      <w:pPr>
+        <w:pStyle w:val="Normal"/>
+        <w:bidi w:val="0"/>
+        <w:jc w:val="left"/>
+        <w:rPr/>
+      </w:pPr>
+      <w:r>
+        <w:rPr/>
+        <w:t xml:space="preserve">    </w:t>
+      </w:r>
+      <w:r>
+        <w:rPr/>
+        <w:t>https://scikit-learn.org/stable/modules/preprocessing.html</w:t>
+      </w:r>
+    </w:p>
+    <w:p>
+      <w:pPr>
+        <w:pStyle w:val="Normal"/>
+        <w:bidi w:val="0"/>
+        <w:jc w:val="left"/>
+        <w:rPr/>
+      </w:pPr>
+      <w:r>
+        <w:rPr/>
+        <w:t>Please also refer to the documentation for alternative solver options:</w:t>
+      </w:r>
+    </w:p>
+    <w:p>
+      <w:pPr>
+        <w:pStyle w:val="Normal"/>
+        <w:bidi w:val="0"/>
+        <w:jc w:val="left"/>
+        <w:rPr/>
+      </w:pPr>
+      <w:r>
+        <w:rPr/>
+        <w:t xml:space="preserve">    </w:t>
+      </w:r>
+      <w:r>
+        <w:rPr/>
+        <w:t>https://scikit-learn.org/stable/modules/linear_model.html#logistic-regression</w:t>
+      </w:r>
+    </w:p>
+    <w:p>
+      <w:pPr>
+        <w:pStyle w:val="Normal"/>
+        <w:bidi w:val="0"/>
+        <w:jc w:val="left"/>
+        <w:rPr/>
+      </w:pPr>
+      <w:r>
+        <w:rPr/>
+        <w:t xml:space="preserve">  </w:t>
+      </w:r>
+      <w:r>
+        <w:rPr/>
+        <w:t>n_iter_i = _check_optimize_result(</w:t>
+      </w:r>
+    </w:p>
+    <w:p>
+      <w:pPr>
+        <w:pStyle w:val="Normal"/>
+        <w:bidi w:val="0"/>
+        <w:jc w:val="left"/>
+        <w:rPr/>
+      </w:pPr>
+      <w:r>
+        <w:rPr/>
+        <w:t xml:space="preserve">              </w:t>
+      </w:r>
+      <w:r>
+        <w:rPr/>
+        <w:t>precision    recall  f1-score   support</w:t>
+      </w:r>
+    </w:p>
+    <w:p>
+      <w:pPr>
+        <w:pStyle w:val="Normal"/>
+        <w:bidi w:val="0"/>
+        <w:jc w:val="left"/>
+        <w:rPr/>
+      </w:pPr>
+      <w:r>
+        <w:rPr/>
+      </w:r>
+    </w:p>
+    <w:p>
+      <w:pPr>
+        <w:pStyle w:val="Normal"/>
+        <w:bidi w:val="0"/>
+        <w:jc w:val="left"/>
+        <w:rPr/>
+      </w:pPr>
+      <w:r>
+        <w:rPr/>
+        <w:t xml:space="preserve">           </w:t>
+      </w:r>
+      <w:r>
+        <w:rPr/>
+        <w:t>1      0.985     0.997     0.991     14865</w:t>
+      </w:r>
+    </w:p>
+    <w:p>
+      <w:pPr>
+        <w:pStyle w:val="Normal"/>
+        <w:bidi w:val="0"/>
+        <w:jc w:val="left"/>
+        <w:rPr/>
+      </w:pPr>
+      <w:r>
+        <w:rPr/>
+        <w:t xml:space="preserve">           </w:t>
+      </w:r>
+      <w:r>
+        <w:rPr/>
+        <w:t>2      1.000     0.998     0.999     94995</w:t>
+      </w:r>
+    </w:p>
+    <w:p>
+      <w:pPr>
+        <w:pStyle w:val="Normal"/>
+        <w:bidi w:val="0"/>
+        <w:jc w:val="left"/>
+        <w:rPr/>
+      </w:pPr>
+      <w:r>
+        <w:rPr/>
+      </w:r>
+    </w:p>
+    <w:p>
+      <w:pPr>
+        <w:pStyle w:val="Normal"/>
+        <w:bidi w:val="0"/>
+        <w:jc w:val="left"/>
+        <w:rPr/>
+      </w:pPr>
+      <w:r>
+        <w:rPr/>
+        <w:t xml:space="preserve">    </w:t>
+      </w:r>
+      <w:r>
+        <w:rPr/>
+        <w:t>accuracy                          0.998    109860</w:t>
+      </w:r>
+    </w:p>
+    <w:p>
+      <w:pPr>
+        <w:pStyle w:val="Normal"/>
+        <w:bidi w:val="0"/>
+        <w:jc w:val="left"/>
+        <w:rPr/>
+      </w:pPr>
+      <w:r>
+        <w:rPr/>
+        <w:t xml:space="preserve">   </w:t>
+      </w:r>
+      <w:r>
+        <w:rPr/>
+        <w:t>macro avg      0.993     0.998     0.995    109860</w:t>
+      </w:r>
+    </w:p>
+    <w:p>
+      <w:pPr>
+        <w:pStyle w:val="Normal"/>
+        <w:bidi w:val="0"/>
+        <w:jc w:val="left"/>
+        <w:rPr/>
+      </w:pPr>
+      <w:r>
+        <w:rPr/>
+        <w:t>weighted avg      0.998     0.998     0.998    109860</w:t>
+      </w:r>
+    </w:p>
+    <w:p>
+      <w:pPr>
+        <w:pStyle w:val="Normal"/>
+        <w:bidi w:val="0"/>
+        <w:jc w:val="left"/>
+        <w:rPr/>
+      </w:pPr>
+      <w:r>
+        <w:rPr/>
+      </w:r>
+    </w:p>
+    <w:p>
+      <w:pPr>
+        <w:pStyle w:val="Normal"/>
+        <w:bidi w:val="0"/>
+        <w:jc w:val="left"/>
+        <w:rPr/>
+      </w:pPr>
+      <w:r>
+        <w:rPr/>
+        <w:t>AUC score:  0.9975355014967329</w:t>
+      </w:r>
+    </w:p>
+    <w:p>
+      <w:pPr>
+        <w:pStyle w:val="Normal"/>
+        <w:bidi w:val="0"/>
+        <w:jc w:val="left"/>
+        <w:rPr/>
+      </w:pPr>
+      <w:r>
+        <w:rPr/>
+        <w:t>-----------Testing SOM done!-------------</w:t>
+      </w:r>
+    </w:p>
+    <w:p>
+      <w:pPr>
+        <w:pStyle w:val="Normal"/>
+        <w:bidi w:val="0"/>
+        <w:jc w:val="left"/>
+        <w:rPr/>
+      </w:pPr>
+      <w:r>
+        <w:rPr/>
+        <w:t>----------------------Test Done----------------------</w:t>
+      </w:r>
+    </w:p>
+    <w:p>
+      <w:pPr>
+        <w:pStyle w:val="Normal"/>
+        <w:bidi w:val="0"/>
+        <w:jc w:val="left"/>
+        <w:rPr/>
+      </w:pPr>
+      <w:r>
+        <w:rPr/>
+      </w:r>
+    </w:p>
+    <w:p>
+      <w:pPr>
+        <w:pStyle w:val="Normal"/>
+        <w:bidi w:val="0"/>
+        <w:jc w:val="left"/>
+        <w:rPr/>
+      </w:pPr>
+      <w:r>
+        <w:rPr/>
+        <w:t>Process finished with exit code 0</w:t>
       </w:r>
     </w:p>
     <w:p>
@@ -1008,14 +2905,12 @@
       <w:rPr>
         <w:rFonts w:ascii="Liberation Serif" w:hAnsi="Liberation Serif" w:eastAsia="Noto Serif CJK SC" w:cs="Lohit Devanagari"/>
         <w:kern w:val="2"/>
-        <w:sz w:val="24"/>
         <w:szCs w:val="24"/>
         <w:lang w:val="en-US" w:eastAsia="zh-CN" w:bidi="hi-IN"/>
       </w:rPr>
     </w:rPrDefault>
     <w:pPrDefault>
       <w:pPr>
-        <w:widowControl/>
         <w:suppressAutoHyphens w:val="true"/>
       </w:pPr>
     </w:pPrDefault>
@@ -1025,10 +2920,11 @@
     <w:qFormat/>
     <w:pPr>
       <w:widowControl/>
-      <w:kinsoku w:val="true"/>
-      <w:overflowPunct w:val="true"/>
-      <w:autoSpaceDE w:val="true"/>
+      <w:suppressAutoHyphens w:val="true"/>
+      <w:overflowPunct w:val="false"/>
       <w:bidi w:val="0"/>
+      <w:spacing w:before="0" w:after="0"/>
+      <w:jc w:val="left"/>
     </w:pPr>
     <w:rPr>
       <w:rFonts w:ascii="Liberation Serif" w:hAnsi="Liberation Serif" w:eastAsia="Noto Serif CJK SC" w:cs="Lohit Devanagari"/>

</xml_diff>

<commit_message>
classification add v2 notebooks for different classification algorithms
</commit_message>
<xml_diff>
--- a/statistics/Test Results.docx
+++ b/statistics/Test Results.docx
@@ -2,6 +2,924 @@
 <file path=word/document.xml><?xml version="1.0" encoding="utf-8"?>
 <w:document xmlns:o="urn:schemas-microsoft-com:office:office" xmlns:r="http://schemas.openxmlformats.org/officeDocument/2006/relationships" xmlns:v="urn:schemas-microsoft-com:vml" xmlns:w="http://schemas.openxmlformats.org/wordprocessingml/2006/main" xmlns:w10="urn:schemas-microsoft-com:office:word" xmlns:wp="http://schemas.openxmlformats.org/drawingml/2006/wordprocessingDrawing" xmlns:wps="http://schemas.microsoft.com/office/word/2010/wordprocessingShape" xmlns:wpg="http://schemas.microsoft.com/office/word/2010/wordprocessingGroup" xmlns:mc="http://schemas.openxmlformats.org/markup-compatibility/2006" xmlns:wp14="http://schemas.microsoft.com/office/word/2010/wordprocessingDrawing" xmlns:w14="http://schemas.microsoft.com/office/word/2010/wordml" mc:Ignorable="w14 wp14">
   <w:body>
+    <w:p>
+      <w:pPr>
+        <w:pStyle w:val="Normal"/>
+        <w:bidi w:val="0"/>
+        <w:jc w:val="left"/>
+        <w:rPr/>
+      </w:pPr>
+      <w:r>
+        <w:rPr/>
+        <w:t>KNN</w:t>
+      </w:r>
+    </w:p>
+    <w:p>
+      <w:pPr>
+        <w:pStyle w:val="Normal"/>
+        <w:bidi w:val="0"/>
+        <w:jc w:val="left"/>
+        <w:rPr/>
+      </w:pPr>
+      <w:r>
+        <w:rPr/>
+        <w:t xml:space="preserve">/home/huunoi/anaconda3/bin/python /home/huunoi/Projects/research/papers/SOM-KNN-IoT_AD/main_script.py </w:t>
+      </w:r>
+    </w:p>
+    <w:p>
+      <w:pPr>
+        <w:pStyle w:val="Normal"/>
+        <w:bidi w:val="0"/>
+        <w:jc w:val="left"/>
+        <w:rPr/>
+      </w:pPr>
+      <w:r>
+        <w:rPr/>
+        <w:t>2022-08-03 19:07:04.021771: I tensorflow/core/util/util.cc:169] oneDNN custom operations are on. You may see slightly different numerical results due to floating-point round-off errors from different computation orders. To turn them off, set the environment variable `TF_ENABLE_ONEDNN_OPTS=0`.</w:t>
+      </w:r>
+    </w:p>
+    <w:p>
+      <w:pPr>
+        <w:pStyle w:val="Normal"/>
+        <w:bidi w:val="0"/>
+        <w:jc w:val="left"/>
+        <w:rPr/>
+      </w:pPr>
+      <w:r>
+        <w:rPr/>
+        <w:t>2022-08-03 19:07:04.035025: W tensorflow/stream_executor/platform/default/dso_loader.cc:64] Could not load dynamic library 'libcudart.so.11.0'; dlerror: libcudart.so.11.0: cannot open shared object file: No such file or directory</w:t>
+      </w:r>
+    </w:p>
+    <w:p>
+      <w:pPr>
+        <w:pStyle w:val="Normal"/>
+        <w:bidi w:val="0"/>
+        <w:jc w:val="left"/>
+        <w:rPr/>
+      </w:pPr>
+      <w:r>
+        <w:rPr/>
+        <w:t>2022-08-03 19:07:04.035043: I tensorflow/stream_executor/cuda/cudart_stub.cc:29] Ignore above cudart dlerror if you do not have a GPU set up on your machine.</w:t>
+      </w:r>
+    </w:p>
+    <w:p>
+      <w:pPr>
+        <w:pStyle w:val="Normal"/>
+        <w:bidi w:val="0"/>
+        <w:jc w:val="left"/>
+        <w:rPr/>
+      </w:pPr>
+      <w:r>
+        <w:rPr/>
+        <w:t>/home/huunoi/Projects/research/data/nbaiot</w:t>
+      </w:r>
+    </w:p>
+    <w:p>
+      <w:pPr>
+        <w:pStyle w:val="Normal"/>
+        <w:bidi w:val="0"/>
+        <w:jc w:val="left"/>
+        <w:rPr/>
+      </w:pPr>
+      <w:r>
+        <w:rPr/>
+        <w:t>34683</w:t>
+      </w:r>
+    </w:p>
+    <w:p>
+      <w:pPr>
+        <w:pStyle w:val="Normal"/>
+        <w:bidi w:val="0"/>
+        <w:jc w:val="left"/>
+        <w:rPr/>
+      </w:pPr>
+      <w:r>
+        <w:rPr/>
+        <w:t>(34683, 115) (34683,)</w:t>
+      </w:r>
+    </w:p>
+    <w:p>
+      <w:pPr>
+        <w:pStyle w:val="Normal"/>
+        <w:bidi w:val="0"/>
+        <w:jc w:val="left"/>
+        <w:rPr/>
+      </w:pPr>
+      <w:r>
+        <w:rPr/>
+        <w:t>(69366, 115) (69366,)</w:t>
+      </w:r>
+    </w:p>
+    <w:p>
+      <w:pPr>
+        <w:pStyle w:val="Normal"/>
+        <w:bidi w:val="0"/>
+        <w:jc w:val="left"/>
+        <w:rPr/>
+      </w:pPr>
+      <w:r>
+        <w:rPr/>
+        <w:t>(109860, 115) (109860,)</w:t>
+      </w:r>
+    </w:p>
+    <w:p>
+      <w:pPr>
+        <w:pStyle w:val="Normal"/>
+        <w:bidi w:val="0"/>
+        <w:jc w:val="left"/>
+        <w:rPr/>
+      </w:pPr>
+      <w:r>
+        <w:rPr/>
+        <w:t>(210495, 115) (210495,)</w:t>
+      </w:r>
+    </w:p>
+    <w:p>
+      <w:pPr>
+        <w:pStyle w:val="Normal"/>
+        <w:bidi w:val="0"/>
+        <w:jc w:val="left"/>
+        <w:rPr/>
+      </w:pPr>
+      <w:r>
+        <w:rPr/>
+        <w:t>(147346, 115) (147346,)</w:t>
+      </w:r>
+    </w:p>
+    <w:p>
+      <w:pPr>
+        <w:pStyle w:val="Normal"/>
+        <w:bidi w:val="0"/>
+        <w:jc w:val="left"/>
+        <w:rPr/>
+      </w:pPr>
+      <w:r>
+        <w:rPr/>
+        <w:t>--------------Training and testing in the same device----------------</w:t>
+      </w:r>
+    </w:p>
+    <w:p>
+      <w:pPr>
+        <w:pStyle w:val="Normal"/>
+        <w:bidi w:val="0"/>
+        <w:jc w:val="left"/>
+        <w:rPr/>
+      </w:pPr>
+      <w:r>
+        <w:rPr/>
+        <w:t>(69366, 115) (69366,)</w:t>
+      </w:r>
+    </w:p>
+    <w:p>
+      <w:pPr>
+        <w:pStyle w:val="Normal"/>
+        <w:bidi w:val="0"/>
+        <w:jc w:val="left"/>
+        <w:rPr/>
+      </w:pPr>
+      <w:r>
+        <w:rPr/>
+        <w:t>------------Scale data-----------------</w:t>
+      </w:r>
+    </w:p>
+    <w:p>
+      <w:pPr>
+        <w:pStyle w:val="Normal"/>
+        <w:bidi w:val="0"/>
+        <w:jc w:val="left"/>
+        <w:rPr/>
+      </w:pPr>
+      <w:r>
+        <w:rPr/>
+        <w:t>(69366, 115) (69366,)</w:t>
+      </w:r>
+    </w:p>
+    <w:p>
+      <w:pPr>
+        <w:pStyle w:val="Normal"/>
+        <w:bidi w:val="0"/>
+        <w:jc w:val="left"/>
+        <w:rPr/>
+      </w:pPr>
+      <w:r>
+        <w:rPr/>
+        <w:t>X_train_scaled</w:t>
+      </w:r>
+    </w:p>
+    <w:p>
+      <w:pPr>
+        <w:pStyle w:val="Normal"/>
+        <w:bidi w:val="0"/>
+        <w:jc w:val="left"/>
+        <w:rPr/>
+      </w:pPr>
+      <w:r>
+        <w:rPr/>
+        <w:t>[[ 3.29612709e-03  1.21268756e-01  0.00000000e+00 ...  9.73875109e-18</w:t>
+      </w:r>
+    </w:p>
+    <w:p>
+      <w:pPr>
+        <w:pStyle w:val="Normal"/>
+        <w:bidi w:val="0"/>
+        <w:jc w:val="left"/>
+        <w:rPr/>
+      </w:pPr>
+      <w:r>
+        <w:rPr/>
+        <w:t xml:space="preserve">   </w:t>
+      </w:r>
+      <w:r>
+        <w:rPr/>
+        <w:t>5.68714750e-30  1.94359005e-13]</w:t>
+      </w:r>
+    </w:p>
+    <w:p>
+      <w:pPr>
+        <w:pStyle w:val="Normal"/>
+        <w:bidi w:val="0"/>
+        <w:jc w:val="left"/>
+        <w:rPr/>
+      </w:pPr>
+      <w:r>
+        <w:rPr/>
+        <w:t xml:space="preserve"> </w:t>
+      </w:r>
+      <w:r>
+        <w:rPr/>
+        <w:t>[ 3.29612709e-03  1.16513119e-01  0.00000000e+00 ...  1.74196825e-17</w:t>
+      </w:r>
+    </w:p>
+    <w:p>
+      <w:pPr>
+        <w:pStyle w:val="Normal"/>
+        <w:bidi w:val="0"/>
+        <w:jc w:val="left"/>
+        <w:rPr/>
+      </w:pPr>
+      <w:r>
+        <w:rPr/>
+        <w:t xml:space="preserve">  </w:t>
+      </w:r>
+      <w:r>
+        <w:rPr/>
+        <w:t>-5.33030687e-34  0.00000000e+00]</w:t>
+      </w:r>
+    </w:p>
+    <w:p>
+      <w:pPr>
+        <w:pStyle w:val="Normal"/>
+        <w:bidi w:val="0"/>
+        <w:jc w:val="left"/>
+        <w:rPr/>
+      </w:pPr>
+      <w:r>
+        <w:rPr/>
+        <w:t xml:space="preserve"> </w:t>
+      </w:r>
+      <w:r>
+        <w:rPr/>
+        <w:t>[ 6.58594153e-03  1.21268756e-01  1.06290987e-17 ...  9.73875109e-18</w:t>
+      </w:r>
+    </w:p>
+    <w:p>
+      <w:pPr>
+        <w:pStyle w:val="Normal"/>
+        <w:bidi w:val="0"/>
+        <w:jc w:val="left"/>
+        <w:rPr/>
+      </w:pPr>
+      <w:r>
+        <w:rPr/>
+        <w:t xml:space="preserve">   </w:t>
+      </w:r>
+      <w:r>
+        <w:rPr/>
+        <w:t>1.68012462e-33  5.75224125e-17]</w:t>
+      </w:r>
+    </w:p>
+    <w:p>
+      <w:pPr>
+        <w:pStyle w:val="Normal"/>
+        <w:bidi w:val="0"/>
+        <w:jc w:val="left"/>
+        <w:rPr/>
+      </w:pPr>
+      <w:r>
+        <w:rPr/>
+        <w:t xml:space="preserve"> </w:t>
+      </w:r>
+      <w:r>
+        <w:rPr/>
+        <w:t>...</w:t>
+      </w:r>
+    </w:p>
+    <w:p>
+      <w:pPr>
+        <w:pStyle w:val="Normal"/>
+        <w:bidi w:val="0"/>
+        <w:jc w:val="left"/>
+        <w:rPr/>
+      </w:pPr>
+      <w:r>
+        <w:rPr/>
+        <w:t xml:space="preserve"> </w:t>
+      </w:r>
+      <w:r>
+        <w:rPr/>
+        <w:t>[ 3.29612758e-03  7.13345701e-02  1.54319329e-09 ...  4.85741148e-18</w:t>
+      </w:r>
+    </w:p>
+    <w:p>
+      <w:pPr>
+        <w:pStyle w:val="Normal"/>
+        <w:bidi w:val="0"/>
+        <w:jc w:val="left"/>
+        <w:rPr/>
+      </w:pPr>
+      <w:r>
+        <w:rPr/>
+        <w:t xml:space="preserve">  </w:t>
+      </w:r>
+      <w:r>
+        <w:rPr/>
+        <w:t>-1.04821934e-33 -7.19848165e-17]</w:t>
+      </w:r>
+    </w:p>
+    <w:p>
+      <w:pPr>
+        <w:pStyle w:val="Normal"/>
+        <w:bidi w:val="0"/>
+        <w:jc w:val="left"/>
+        <w:rPr/>
+      </w:pPr>
+      <w:r>
+        <w:rPr/>
+        <w:t xml:space="preserve"> </w:t>
+      </w:r>
+      <w:r>
+        <w:rPr/>
+        <w:t>[ 9.85861840e-03  1.21268756e-01  2.12581974e-17 ...  8.70984127e-18</w:t>
+      </w:r>
+    </w:p>
+    <w:p>
+      <w:pPr>
+        <w:pStyle w:val="Normal"/>
+        <w:bidi w:val="0"/>
+        <w:jc w:val="left"/>
+        <w:rPr/>
+      </w:pPr>
+      <w:r>
+        <w:rPr/>
+        <w:t xml:space="preserve">  </w:t>
+      </w:r>
+      <w:r>
+        <w:rPr/>
+        <w:t>-3.30077580e-36  0.00000000e+00]</w:t>
+      </w:r>
+    </w:p>
+    <w:p>
+      <w:pPr>
+        <w:pStyle w:val="Normal"/>
+        <w:bidi w:val="0"/>
+        <w:jc w:val="left"/>
+        <w:rPr/>
+      </w:pPr>
+      <w:r>
+        <w:rPr/>
+        <w:t xml:space="preserve"> </w:t>
+      </w:r>
+      <w:r>
+        <w:rPr/>
+        <w:t>[ 1.31838629e-02  1.21268756e-01  1.06290987e-17 ...  2.31624350e-16</w:t>
+      </w:r>
+    </w:p>
+    <w:p>
+      <w:pPr>
+        <w:pStyle w:val="Normal"/>
+        <w:bidi w:val="0"/>
+        <w:jc w:val="left"/>
+        <w:rPr/>
+      </w:pPr>
+      <w:r>
+        <w:rPr/>
+        <w:t xml:space="preserve">   </w:t>
+      </w:r>
+      <w:r>
+        <w:rPr/>
+        <w:t>1.06308770e-27  1.49859300e-12]]</w:t>
+      </w:r>
+    </w:p>
+    <w:p>
+      <w:pPr>
+        <w:pStyle w:val="Normal"/>
+        <w:bidi w:val="0"/>
+        <w:jc w:val="left"/>
+        <w:rPr/>
+      </w:pPr>
+      <w:r>
+        <w:rPr/>
+        <w:t>---------Normalize data--------------</w:t>
+      </w:r>
+    </w:p>
+    <w:p>
+      <w:pPr>
+        <w:pStyle w:val="Normal"/>
+        <w:bidi w:val="0"/>
+        <w:jc w:val="left"/>
+        <w:rPr/>
+      </w:pPr>
+      <w:r>
+        <w:rPr/>
+        <w:t>(69366, 115) (69366,)</w:t>
+      </w:r>
+    </w:p>
+    <w:p>
+      <w:pPr>
+        <w:pStyle w:val="Normal"/>
+        <w:bidi w:val="0"/>
+        <w:jc w:val="left"/>
+        <w:rPr/>
+      </w:pPr>
+      <w:r>
+        <w:rPr/>
+        <w:t>--------------------Train SOM on normalized data--------------</w:t>
+      </w:r>
+    </w:p>
+    <w:p>
+      <w:pPr>
+        <w:pStyle w:val="Normal"/>
+        <w:bidi w:val="0"/>
+        <w:jc w:val="left"/>
+        <w:rPr/>
+      </w:pPr>
+      <w:r>
+        <w:rPr/>
+        <w:t>---------------------------------Train SOM-------------------------------------</w:t>
+      </w:r>
+    </w:p>
+    <w:p>
+      <w:pPr>
+        <w:pStyle w:val="Normal"/>
+        <w:bidi w:val="0"/>
+        <w:jc w:val="left"/>
+        <w:rPr/>
+      </w:pPr>
+      <w:r>
+        <w:rPr/>
+        <w:t>Number of feature:  115</w:t>
+      </w:r>
+    </w:p>
+    <w:p>
+      <w:pPr>
+        <w:pStyle w:val="Normal"/>
+        <w:bidi w:val="0"/>
+        <w:jc w:val="left"/>
+        <w:rPr/>
+      </w:pPr>
+      <w:r>
+        <w:rPr/>
+        <w:t>The default values of som_x and som_y are None</w:t>
+      </w:r>
+    </w:p>
+    <w:p>
+      <w:pPr>
+        <w:pStyle w:val="Normal"/>
+        <w:bidi w:val="0"/>
+        <w:jc w:val="left"/>
+        <w:rPr/>
+      </w:pPr>
+      <w:r>
+        <w:rPr/>
+        <w:t>Hyper-parameters optimization process. The algorithm used is rand.</w:t>
+      </w:r>
+    </w:p>
+    <w:p>
+      <w:pPr>
+        <w:pStyle w:val="Normal"/>
+        <w:bidi w:val="0"/>
+        <w:jc w:val="left"/>
+        <w:rPr/>
+      </w:pPr>
+      <w:r>
+        <w:rPr/>
+        <w:t>Best: {'learning_rate': 2.316053924782619, 'sigma': 7.583590140830046, 'x': 46.8493647032021}</w:t>
+      </w:r>
+    </w:p>
+    <w:p>
+      <w:pPr>
+        <w:pStyle w:val="Normal"/>
+        <w:bidi w:val="0"/>
+        <w:jc w:val="left"/>
+        <w:rPr/>
+      </w:pPr>
+      <w:r>
+        <w:rPr/>
+        <w:t>---------SOM has been turned!-----------</w:t>
+      </w:r>
+    </w:p>
+    <w:p>
+      <w:pPr>
+        <w:pStyle w:val="Normal"/>
+        <w:bidi w:val="0"/>
+        <w:jc w:val="left"/>
+        <w:rPr/>
+      </w:pPr>
+      <w:r>
+        <w:rPr/>
+        <w:t>Starting SOM Weights init</w:t>
+      </w:r>
+    </w:p>
+    <w:p>
+      <w:pPr>
+        <w:pStyle w:val="Normal"/>
+        <w:bidi w:val="0"/>
+        <w:jc w:val="left"/>
+        <w:rPr/>
+      </w:pPr>
+      <w:r>
+        <w:rPr/>
+        <w:t>/home/huunoi/Projects/research/papers/SOM-KNN-IoT_AD/utils/minisom.py:370: ComplexWarning: Casting complex values to real discards the imaginary part</w:t>
+      </w:r>
+    </w:p>
+    <w:p>
+      <w:pPr>
+        <w:pStyle w:val="Normal"/>
+        <w:bidi w:val="0"/>
+        <w:jc w:val="left"/>
+        <w:rPr/>
+      </w:pPr>
+      <w:r>
+        <w:rPr/>
+        <w:t xml:space="preserve">  </w:t>
+      </w:r>
+      <w:r>
+        <w:rPr/>
+        <w:t>self._weights[i, j] = c1 * pc[pc_order[0]] + c2 * pc[pc_order[1]]</w:t>
+      </w:r>
+    </w:p>
+    <w:p>
+      <w:pPr>
+        <w:pStyle w:val="Normal"/>
+        <w:bidi w:val="0"/>
+        <w:jc w:val="left"/>
+        <w:rPr/>
+      </w:pPr>
+      <w:r>
+        <w:rPr/>
+        <w:t>Perform SOM (turned) train random</w:t>
+      </w:r>
+    </w:p>
+    <w:p>
+      <w:pPr>
+        <w:pStyle w:val="Normal"/>
+        <w:bidi w:val="0"/>
+        <w:jc w:val="left"/>
+        <w:rPr/>
+      </w:pPr>
+      <w:r>
+        <w:rPr/>
+        <w:t>0.5</w:t>
+      </w:r>
+    </w:p>
+    <w:p>
+      <w:pPr>
+        <w:pStyle w:val="Normal"/>
+        <w:bidi w:val="0"/>
+        <w:jc w:val="left"/>
+        <w:rPr/>
+      </w:pPr>
+      <w:r>
+        <w:rPr/>
+        <w:t>Total train time: 111.21019625663757</w:t>
+      </w:r>
+    </w:p>
+    <w:p>
+      <w:pPr>
+        <w:pStyle w:val="Normal"/>
+        <w:bidi w:val="0"/>
+        <w:jc w:val="left"/>
+        <w:rPr/>
+      </w:pPr>
+      <w:r>
+        <w:rPr/>
+        <w:t>Shape:  (109860, 115) (109860,)</w:t>
+      </w:r>
+    </w:p>
+    <w:p>
+      <w:pPr>
+        <w:pStyle w:val="Normal"/>
+        <w:bidi w:val="0"/>
+        <w:jc w:val="left"/>
+        <w:rPr/>
+      </w:pPr>
+      <w:r>
+        <w:rPr/>
+        <w:t>----------------------Test is starting----------------------</w:t>
+      </w:r>
+    </w:p>
+    <w:p>
+      <w:pPr>
+        <w:pStyle w:val="Normal"/>
+        <w:bidi w:val="0"/>
+        <w:jc w:val="left"/>
+        <w:rPr/>
+      </w:pPr>
+      <w:r>
+        <w:rPr/>
+        <w:t>Scale data</w:t>
+      </w:r>
+    </w:p>
+    <w:p>
+      <w:pPr>
+        <w:pStyle w:val="Normal"/>
+        <w:bidi w:val="0"/>
+        <w:jc w:val="left"/>
+        <w:rPr/>
+      </w:pPr>
+      <w:r>
+        <w:rPr/>
+        <w:t>Shape:  (109860, 115) (109860,)</w:t>
+      </w:r>
+    </w:p>
+    <w:p>
+      <w:pPr>
+        <w:pStyle w:val="Normal"/>
+        <w:bidi w:val="0"/>
+        <w:jc w:val="left"/>
+        <w:rPr/>
+      </w:pPr>
+      <w:r>
+        <w:rPr/>
+        <w:t>Normalize data</w:t>
+      </w:r>
+    </w:p>
+    <w:p>
+      <w:pPr>
+        <w:pStyle w:val="Normal"/>
+        <w:bidi w:val="0"/>
+        <w:jc w:val="left"/>
+        <w:rPr/>
+      </w:pPr>
+      <w:r>
+        <w:rPr/>
+        <w:t>Shape:  (109860, 115) (109860,)</w:t>
+      </w:r>
+    </w:p>
+    <w:p>
+      <w:pPr>
+        <w:pStyle w:val="Normal"/>
+        <w:bidi w:val="0"/>
+        <w:jc w:val="left"/>
+        <w:rPr/>
+      </w:pPr>
+      <w:r>
+        <w:rPr/>
+        <w:t>Testing</w:t>
+      </w:r>
+    </w:p>
+    <w:p>
+      <w:pPr>
+        <w:pStyle w:val="Normal"/>
+        <w:bidi w:val="0"/>
+        <w:jc w:val="left"/>
+        <w:rPr/>
+      </w:pPr>
+      <w:r>
+        <w:rPr/>
+        <w:t>----------------------------------------------------------------------</w:t>
+      </w:r>
+    </w:p>
+    <w:p>
+      <w:pPr>
+        <w:pStyle w:val="Normal"/>
+        <w:bidi w:val="0"/>
+        <w:jc w:val="left"/>
+        <w:rPr/>
+      </w:pPr>
+      <w:r>
+        <w:rPr/>
+        <w:t>SOM classification</w:t>
+      </w:r>
+    </w:p>
+    <w:p>
+      <w:pPr>
+        <w:pStyle w:val="Normal"/>
+        <w:bidi w:val="0"/>
+        <w:jc w:val="left"/>
+        <w:rPr/>
+      </w:pPr>
+      <w:r>
+        <w:rPr/>
+        <w:t xml:space="preserve">              </w:t>
+      </w:r>
+      <w:r>
+        <w:rPr/>
+        <w:t>precision    recall  f1-score   support</w:t>
+      </w:r>
+    </w:p>
+    <w:p>
+      <w:pPr>
+        <w:pStyle w:val="Normal"/>
+        <w:bidi w:val="0"/>
+        <w:jc w:val="left"/>
+        <w:rPr/>
+      </w:pPr>
+      <w:r>
+        <w:rPr/>
+      </w:r>
+    </w:p>
+    <w:p>
+      <w:pPr>
+        <w:pStyle w:val="Normal"/>
+        <w:bidi w:val="0"/>
+        <w:jc w:val="left"/>
+        <w:rPr/>
+      </w:pPr>
+      <w:r>
+        <w:rPr/>
+        <w:t xml:space="preserve">           </w:t>
+      </w:r>
+      <w:r>
+        <w:rPr/>
+        <w:t>1      0.986     0.997     0.991     14865</w:t>
+      </w:r>
+    </w:p>
+    <w:p>
+      <w:pPr>
+        <w:pStyle w:val="Normal"/>
+        <w:bidi w:val="0"/>
+        <w:jc w:val="left"/>
+        <w:rPr/>
+      </w:pPr>
+      <w:r>
+        <w:rPr/>
+        <w:t xml:space="preserve">           </w:t>
+      </w:r>
+      <w:r>
+        <w:rPr/>
+        <w:t>2      0.999     0.998     0.999     94995</w:t>
+      </w:r>
+    </w:p>
+    <w:p>
+      <w:pPr>
+        <w:pStyle w:val="Normal"/>
+        <w:bidi w:val="0"/>
+        <w:jc w:val="left"/>
+        <w:rPr/>
+      </w:pPr>
+      <w:r>
+        <w:rPr/>
+      </w:r>
+    </w:p>
+    <w:p>
+      <w:pPr>
+        <w:pStyle w:val="Normal"/>
+        <w:bidi w:val="0"/>
+        <w:jc w:val="left"/>
+        <w:rPr/>
+      </w:pPr>
+      <w:r>
+        <w:rPr/>
+        <w:t xml:space="preserve">    </w:t>
+      </w:r>
+      <w:r>
+        <w:rPr/>
+        <w:t>accuracy                          0.998    109860</w:t>
+      </w:r>
+    </w:p>
+    <w:p>
+      <w:pPr>
+        <w:pStyle w:val="Normal"/>
+        <w:bidi w:val="0"/>
+        <w:jc w:val="left"/>
+        <w:rPr/>
+      </w:pPr>
+      <w:r>
+        <w:rPr/>
+        <w:t xml:space="preserve">   </w:t>
+      </w:r>
+      <w:r>
+        <w:rPr/>
+        <w:t>macro avg      0.993     0.997     0.995    109860</w:t>
+      </w:r>
+    </w:p>
+    <w:p>
+      <w:pPr>
+        <w:pStyle w:val="Normal"/>
+        <w:bidi w:val="0"/>
+        <w:jc w:val="left"/>
+        <w:rPr/>
+      </w:pPr>
+      <w:r>
+        <w:rPr/>
+        <w:t>weighted avg      0.998     0.998     0.998    109860</w:t>
+      </w:r>
+    </w:p>
+    <w:p>
+      <w:pPr>
+        <w:pStyle w:val="Normal"/>
+        <w:bidi w:val="0"/>
+        <w:jc w:val="left"/>
+        <w:rPr/>
+      </w:pPr>
+      <w:r>
+        <w:rPr/>
+      </w:r>
+    </w:p>
+    <w:p>
+      <w:pPr>
+        <w:pStyle w:val="Normal"/>
+        <w:bidi w:val="0"/>
+        <w:jc w:val="left"/>
+        <w:rPr/>
+      </w:pPr>
+      <w:r>
+        <w:rPr/>
+        <w:t>AUC score:  9.972801478903055e-01</w:t>
+      </w:r>
+    </w:p>
+    <w:p>
+      <w:pPr>
+        <w:pStyle w:val="Normal"/>
+        <w:bidi w:val="0"/>
+        <w:jc w:val="left"/>
+        <w:rPr/>
+      </w:pPr>
+      <w:r>
+        <w:rPr/>
+        <w:t>-----------Testing SOM done!-------------</w:t>
+      </w:r>
+    </w:p>
+    <w:p>
+      <w:pPr>
+        <w:pStyle w:val="Normal"/>
+        <w:bidi w:val="0"/>
+        <w:jc w:val="left"/>
+        <w:rPr/>
+      </w:pPr>
+      <w:r>
+        <w:rPr/>
+        <w:t>----------------------Test Done----------------------</w:t>
+      </w:r>
+    </w:p>
+    <w:p>
+      <w:pPr>
+        <w:pStyle w:val="Normal"/>
+        <w:bidi w:val="0"/>
+        <w:jc w:val="left"/>
+        <w:rPr/>
+      </w:pPr>
+      <w:r>
+        <w:rPr/>
+      </w:r>
+    </w:p>
+    <w:p>
+      <w:pPr>
+        <w:pStyle w:val="Normal"/>
+        <w:bidi w:val="0"/>
+        <w:jc w:val="left"/>
+        <w:rPr/>
+      </w:pPr>
+      <w:r>
+        <w:rPr/>
+        <w:t>Process finished with exit code 0</w:t>
+      </w:r>
+    </w:p>
+    <w:p>
+      <w:pPr>
+        <w:pStyle w:val="Normal"/>
+        <w:bidi w:val="0"/>
+        <w:jc w:val="left"/>
+        <w:rPr/>
+      </w:pPr>
+      <w:r>
+        <w:rPr/>
+      </w:r>
+    </w:p>
+    <w:p>
+      <w:pPr>
+        <w:pStyle w:val="Normal"/>
+        <w:bidi w:val="0"/>
+        <w:jc w:val="left"/>
+        <w:rPr/>
+      </w:pPr>
+      <w:r>
+        <w:rPr/>
+        <w:t>=======================================================================</w:t>
+      </w:r>
+    </w:p>
+    <w:p>
+      <w:pPr>
+        <w:pStyle w:val="Normal"/>
+        <w:bidi w:val="0"/>
+        <w:jc w:val="left"/>
+        <w:rPr/>
+      </w:pPr>
+      <w:r>
+        <w:rPr/>
+      </w:r>
+    </w:p>
     <w:p>
       <w:pPr>
         <w:pStyle w:val="Normal"/>
@@ -2905,6 +3823,7 @@
       <w:rPr>
         <w:rFonts w:ascii="Liberation Serif" w:hAnsi="Liberation Serif" w:eastAsia="Noto Serif CJK SC" w:cs="Lohit Devanagari"/>
         <w:kern w:val="2"/>
+        <w:sz w:val="20"/>
         <w:szCs w:val="24"/>
         <w:lang w:val="en-US" w:eastAsia="zh-CN" w:bidi="hi-IN"/>
       </w:rPr>
@@ -2921,7 +3840,7 @@
     <w:pPr>
       <w:widowControl/>
       <w:suppressAutoHyphens w:val="true"/>
-      <w:overflowPunct w:val="false"/>
+      <w:overflowPunct w:val="true"/>
       <w:bidi w:val="0"/>
       <w:spacing w:before="0" w:after="0"/>
       <w:jc w:val="left"/>

</xml_diff>